<commit_message>
salvataggio meta domande funzionanti risposte da finire
</commit_message>
<xml_diff>
--- a/4_Diari/Diario_2024.11.20.docx
+++ b/4_Diari/Diario_2024.11.20.docx
@@ -126,7 +126,15 @@
               <w:rPr>
                 <w:rFonts w:ascii="Arial" w:hAnsi="Arial" w:cs="Arial"/>
               </w:rPr>
-              <w:t>13.11.2024</w:t>
+              <w:t>20</w:t>
+            </w:r>
+            <w:bookmarkStart w:id="0" w:name="_GoBack"/>
+            <w:bookmarkEnd w:id="0"/>
+            <w:r>
+              <w:rPr>
+                <w:rFonts w:ascii="Arial" w:hAnsi="Arial" w:cs="Arial"/>
+              </w:rPr>
+              <w:t>.11.2024</w:t>
             </w:r>
           </w:p>
         </w:tc>
@@ -160,9 +168,9 @@
                 <w:rFonts w:ascii="Arial" w:hAnsi="Arial" w:cs="Arial"/>
               </w:rPr>
             </w:pPr>
-            <w:bookmarkStart w:id="0" w:name="OLE_LINK10"/>
-            <w:bookmarkStart w:id="1" w:name="OLE_LINK11"/>
-            <w:bookmarkStart w:id="2" w:name="OLE_LINK12"/>
+            <w:bookmarkStart w:id="1" w:name="OLE_LINK10"/>
+            <w:bookmarkStart w:id="2" w:name="OLE_LINK11"/>
+            <w:bookmarkStart w:id="3" w:name="OLE_LINK12"/>
             <w:r>
               <w:rPr>
                 <w:rFonts w:ascii="Arial" w:hAnsi="Arial" w:cs="Arial"/>
@@ -262,8 +270,6 @@
               </w:rPr>
               <w:t xml:space="preserve"> e messe domande casuali (vero falso – multiple)</w:t>
             </w:r>
-            <w:bookmarkStart w:id="3" w:name="_GoBack"/>
-            <w:bookmarkEnd w:id="3"/>
             <w:r>
               <w:rPr>
                 <w:rFonts w:ascii="Arial" w:hAnsi="Arial" w:cs="Arial"/>
@@ -273,9 +279,9 @@
           </w:p>
         </w:tc>
       </w:tr>
-      <w:bookmarkEnd w:id="0"/>
       <w:bookmarkEnd w:id="1"/>
       <w:bookmarkEnd w:id="2"/>
+      <w:bookmarkEnd w:id="3"/>
     </w:tbl>
     <w:p>
       <w:pPr>
@@ -3974,6 +3980,7 @@
     <w:rsid w:val="000E27AC"/>
     <w:rsid w:val="000F117C"/>
     <w:rsid w:val="001101C0"/>
+    <w:rsid w:val="00124723"/>
     <w:rsid w:val="00127196"/>
     <w:rsid w:val="00171C6D"/>
     <w:rsid w:val="001A0560"/>
@@ -4912,7 +4919,7 @@
 </file>
 
 <file path=customXml/itemProps1.xml><?xml version="1.0" encoding="utf-8"?>
-<ds:datastoreItem xmlns:ds="http://schemas.openxmlformats.org/officeDocument/2006/customXml" ds:itemID="{E0D56433-6B55-4DC3-B1F1-BB97152F9965}">
+<ds:datastoreItem xmlns:ds="http://schemas.openxmlformats.org/officeDocument/2006/customXml" ds:itemID="{52B90F4B-23D4-4F87-A53D-CF594B5F7C1E}">
   <ds:schemaRefs>
     <ds:schemaRef ds:uri="http://schemas.openxmlformats.org/officeDocument/2006/bibliography"/>
   </ds:schemaRefs>

</xml_diff>